<commit_message>
made README and added screenshot
</commit_message>
<xml_diff>
--- a/public/assets/resume/Resume.docx
+++ b/public/assets/resume/Resume.docx
@@ -255,7 +255,7 @@
         <w:spacing w:line="240" w:lineRule="auto"/>
         <w:rPr>
           <w:rFonts w:ascii="Arial" w:eastAsia="Arial" w:hAnsi="Arial" w:cs="Arial"/>
-          <w:color w:val="424242"/>
+          <w:color w:val="auto"/>
           <w:sz w:val="22"/>
           <w:szCs w:val="22"/>
         </w:rPr>
@@ -269,20 +269,72 @@
           <w:sz w:val="22"/>
           <w:szCs w:val="22"/>
         </w:rPr>
-        <w:t xml:space="preserve">Portfolio: </w:t>
-      </w:r>
-      <w:hyperlink r:id="rId11">
+        <w:t>Portfolio:</w:t>
+      </w:r>
+      <w:r>
+        <w:rPr>
+          <w:rFonts w:ascii="Arial" w:eastAsia="Arial" w:hAnsi="Arial" w:cs="Arial"/>
+          <w:color w:val="424242"/>
+          <w:sz w:val="22"/>
+          <w:szCs w:val="22"/>
+        </w:rPr>
+        <w:t xml:space="preserve"> </w:t>
+      </w:r>
+      <w:hyperlink r:id="rId11" w:history="1">
         <w:r>
           <w:rPr>
+            <w:rStyle w:val="Hyperlink"/>
             <w:rFonts w:ascii="Arial" w:eastAsia="Arial" w:hAnsi="Arial" w:cs="Arial"/>
-            <w:color w:val="424242"/>
+            <w:color w:val="auto"/>
             <w:sz w:val="22"/>
             <w:szCs w:val="22"/>
-            <w:highlight w:val="white"/>
+            <w:u w:val="none"/>
           </w:rPr>
-          <w:t>https://ptran77.github.io/react-portfolio/</w:t>
+          <w:t>https://ptran77.github.io/react-portf</w:t>
+        </w:r>
+        <w:r>
+          <w:rPr>
+            <w:rStyle w:val="Hyperlink"/>
+            <w:rFonts w:ascii="Arial" w:eastAsia="Arial" w:hAnsi="Arial" w:cs="Arial"/>
+            <w:color w:val="auto"/>
+            <w:sz w:val="22"/>
+            <w:szCs w:val="22"/>
+            <w:u w:val="none"/>
+          </w:rPr>
+          <w:t>o</w:t>
+        </w:r>
+        <w:r>
+          <w:rPr>
+            <w:rStyle w:val="Hyperlink"/>
+            <w:rFonts w:ascii="Arial" w:eastAsia="Arial" w:hAnsi="Arial" w:cs="Arial"/>
+            <w:color w:val="auto"/>
+            <w:sz w:val="22"/>
+            <w:szCs w:val="22"/>
+            <w:u w:val="none"/>
+          </w:rPr>
+          <w:t>lio</w:t>
+        </w:r>
+        <w:r>
+          <w:rPr>
+            <w:rStyle w:val="Hyperlink"/>
+            <w:rFonts w:ascii="Arial" w:eastAsia="Arial" w:hAnsi="Arial" w:cs="Arial"/>
+            <w:color w:val="auto"/>
+            <w:sz w:val="22"/>
+            <w:szCs w:val="22"/>
+            <w:u w:val="none"/>
+          </w:rPr>
+          <w:t>/</w:t>
         </w:r>
       </w:hyperlink>
+      <w:r>
+        <w:rPr>
+          <w:rFonts w:ascii="Arial" w:eastAsia="Arial" w:hAnsi="Arial" w:cs="Arial"/>
+          <w:color w:val="auto"/>
+          <w:sz w:val="22"/>
+          <w:szCs w:val="22"/>
+        </w:rPr>
+        <w:t xml:space="preserve"> </w:t>
+      </w:r>
     </w:p>
     <w:p>
       <w:pPr>
@@ -2309,6 +2361,18 @@
       <w:shd w:val="clear" w:color="auto" w:fill="E1DFDD"/>
     </w:rPr>
   </w:style>
+  <w:style w:type="character" w:styleId="FollowedHyperlink">
+    <w:name w:val="FollowedHyperlink"/>
+    <w:basedOn w:val="DefaultParagraphFont"/>
+    <w:uiPriority w:val="99"/>
+    <w:semiHidden/>
+    <w:unhideWhenUsed/>
+    <w:rsid w:val="00C24C34"/>
+    <w:rPr>
+      <w:color w:val="800080" w:themeColor="followedHyperlink"/>
+      <w:u w:val="single"/>
+    </w:rPr>
+  </w:style>
 </w:styles>
 </file>
 

</xml_diff>